<commit_message>
Edited new folder other_documents, and added wedding plannign notes.
</commit_message>
<xml_diff>
--- a/other_documents/Wedding_Website_content_editing___06272024.docx
+++ b/other_documents/Wedding_Website_content_editing___06272024.docx
@@ -171,6 +171,16 @@
           <w:color w:val="000000"/>
         </w:rPr>
       </w:pPr>
+    </w:p>
+    <w:p>
+      <w:pPr>
+        <w:pStyle w:val="NormalWeb"/>
+        <w:snapToGrid w:val="0"/>
+        <w:spacing w:before="0" w:beforeAutospacing="0" w:after="0" w:afterAutospacing="0"/>
+        <w:rPr>
+          <w:color w:val="000000"/>
+        </w:rPr>
+      </w:pPr>
       <w:r>
         <w:rPr>
           <w:color w:val="000000"/>
@@ -250,25 +260,24 @@
         <w:rPr>
           <w:color w:val="000000"/>
         </w:rPr>
-        <w:t xml:space="preserve">11:00am </w:t>
-      </w:r>
-      <w:r>
-        <w:rPr>
-          <w:color w:val="000000"/>
-        </w:rPr>
-        <w:t>–</w:t>
-      </w:r>
-      <w:r>
-        <w:rPr>
-          <w:color w:val="000000"/>
-        </w:rPr>
-        <w:t xml:space="preserve"> 11:30am</w:t>
+        <w:t>11:00am – 11:30am</w:t>
       </w:r>
       <w:r>
         <w:rPr>
           <w:color w:val="000000"/>
         </w:rPr>
         <w:tab/>
+      </w:r>
+      <w:r>
+        <w:rPr>
+          <w:color w:val="000000"/>
+        </w:rPr>
+        <w:tab/>
+      </w:r>
+      <w:r>
+        <w:rPr>
+          <w:color w:val="000000"/>
+        </w:rPr>
         <w:t>Ceremony</w:t>
       </w:r>
       <w:r>

</xml_diff>